<commit_message>
adjusted trip evaluation for flgiht constraint check and rerun trip ds r1
</commit_message>
<xml_diff>
--- a/output/SMT/DeepSeek-R1/Result summary v2.docx
+++ b/output/SMT/DeepSeek-R1/Result summary v2.docx
@@ -676,7 +676,6 @@
       </w:r>
     </w:p>
     <w:p/>
-    <w:p/>
     <w:p>
       <w:pPr>
         <w:rPr>
@@ -705,37 +704,7 @@
           <w:sz w:val="20"/>
           <w:szCs w:val="20"/>
         </w:rPr>
-        <w:t xml:space="preserve"> </w:t>
-      </w:r>
-      <w:r>
-        <w:rPr>
-          <w:rFonts w:ascii="Arial" w:hAnsi="Arial" w:cs="Arial"/>
-          <w:b/>
-          <w:bCs/>
-          <w:sz w:val="20"/>
-          <w:szCs w:val="20"/>
-        </w:rPr>
-        <w:t>(</w:t>
-      </w:r>
-      <w:r>
-        <w:rPr>
-          <w:rFonts w:ascii="Arial" w:hAnsi="Arial" w:cs="Arial"/>
-          <w:b/>
-          <w:bCs/>
-          <w:sz w:val="20"/>
-          <w:szCs w:val="20"/>
-        </w:rPr>
-        <w:t>97</w:t>
-      </w:r>
-      <w:r>
-        <w:rPr>
-          <w:rFonts w:ascii="Arial" w:hAnsi="Arial" w:cs="Arial"/>
-          <w:b/>
-          <w:bCs/>
-          <w:sz w:val="20"/>
-          <w:szCs w:val="20"/>
-        </w:rPr>
-        <w:t>% correct within 5 iterations of evaluation)</w:t>
+        <w:t xml:space="preserve"> (97% correct within 5 iterations of evaluation)</w:t>
       </w:r>
     </w:p>
     <w:tbl>
@@ -1680,7 +1649,6 @@
           <w:szCs w:val="20"/>
           <w:lang w:eastAsia="zh-TW"/>
         </w:rPr>
-        <w:lastRenderedPageBreak/>
         <w:t>1</w:t>
       </w:r>
       <w:r>
@@ -1709,8 +1677,6 @@
         <w:t xml:space="preserve"> wrong plan (semantics)</w:t>
       </w:r>
     </w:p>
-    <w:p/>
-    <w:p/>
     <w:p/>
     <w:p>
       <w:pPr>
@@ -1750,10 +1716,29 @@
           <w:sz w:val="20"/>
           <w:szCs w:val="20"/>
         </w:rPr>
-        <w:t xml:space="preserve"> (97% correct within 5 iterations of evaluation)</w:t>
+        <w:t xml:space="preserve"> (</w:t>
+      </w:r>
+      <w:r>
+        <w:rPr>
+          <w:rFonts w:ascii="Arial" w:hAnsi="Arial" w:cs="Arial"/>
+          <w:b/>
+          <w:bCs/>
+          <w:sz w:val="20"/>
+          <w:szCs w:val="20"/>
+        </w:rPr>
+        <w:t>68</w:t>
+      </w:r>
+      <w:r>
+        <w:rPr>
+          <w:rFonts w:ascii="Arial" w:hAnsi="Arial" w:cs="Arial"/>
+          <w:b/>
+          <w:bCs/>
+          <w:sz w:val="20"/>
+          <w:szCs w:val="20"/>
+        </w:rPr>
+        <w:t>% correct within 5 iterations of evaluation)</w:t>
       </w:r>
     </w:p>
-    <w:p/>
     <w:tbl>
       <w:tblPr>
         <w:tblW w:w="4622" w:type="dxa"/>
@@ -1933,7 +1918,7 @@
                 <w:szCs w:val="22"/>
                 <w14:ligatures w14:val="none"/>
               </w:rPr>
-              <w:t>69</w:t>
+              <w:t>53</w:t>
             </w:r>
           </w:p>
         </w:tc>
@@ -2017,7 +2002,7 @@
                 <w:szCs w:val="22"/>
                 <w14:ligatures w14:val="none"/>
               </w:rPr>
-              <w:t>8</w:t>
+              <w:t>11</w:t>
             </w:r>
           </w:p>
         </w:tc>
@@ -2101,7 +2086,7 @@
                 <w:szCs w:val="22"/>
                 <w14:ligatures w14:val="none"/>
               </w:rPr>
-              <w:t>2</w:t>
+              <w:t>3</w:t>
             </w:r>
           </w:p>
         </w:tc>
@@ -2269,7 +2254,7 @@
                 <w:szCs w:val="22"/>
                 <w14:ligatures w14:val="none"/>
               </w:rPr>
-              <w:t>20</w:t>
+              <w:t>32</w:t>
             </w:r>
           </w:p>
         </w:tc>
@@ -2367,6 +2352,376 @@
         </w:tc>
       </w:tr>
     </w:tbl>
+    <w:p/>
+    <w:p>
+      <w:pPr>
+        <w:rPr>
+          <w:rFonts w:ascii="Arial" w:hAnsi="Arial" w:cs="Arial"/>
+          <w:sz w:val="20"/>
+          <w:szCs w:val="20"/>
+        </w:rPr>
+      </w:pPr>
+      <w:r>
+        <w:rPr>
+          <w:rFonts w:ascii="Arial" w:hAnsi="Arial" w:cs="Arial"/>
+          <w:sz w:val="20"/>
+          <w:szCs w:val="20"/>
+        </w:rPr>
+        <w:t>Error analysis:</w:t>
+      </w:r>
+    </w:p>
+    <w:p>
+      <w:pPr>
+        <w:rPr>
+          <w:rFonts w:ascii="Arial" w:hAnsi="Arial" w:cs="Arial"/>
+          <w:sz w:val="20"/>
+          <w:szCs w:val="20"/>
+        </w:rPr>
+      </w:pPr>
+      <w:r>
+        <w:rPr>
+          <w:rFonts w:ascii="Arial" w:hAnsi="Arial" w:cs="Arial"/>
+          <w:sz w:val="20"/>
+          <w:szCs w:val="20"/>
+        </w:rPr>
+        <w:t>pass 1:</w:t>
+      </w:r>
+    </w:p>
+    <w:p>
+      <w:pPr>
+        <w:rPr>
+          <w:rFonts w:ascii="Arial" w:hAnsi="Arial" w:cs="Arial"/>
+          <w:sz w:val="20"/>
+          <w:szCs w:val="20"/>
+        </w:rPr>
+      </w:pPr>
+      <w:r>
+        <w:rPr>
+          <w:rFonts w:ascii="Arial" w:hAnsi="Arial" w:cs="Arial"/>
+          <w:sz w:val="20"/>
+          <w:szCs w:val="20"/>
+        </w:rPr>
+        <w:t>0</w:t>
+      </w:r>
+      <w:r>
+        <w:rPr>
+          <w:rFonts w:ascii="Arial" w:hAnsi="Arial" w:cs="Arial"/>
+          <w:sz w:val="20"/>
+          <w:szCs w:val="20"/>
+        </w:rPr>
+        <w:t xml:space="preserve"> errors (syntax), </w:t>
+      </w:r>
+      <w:r>
+        <w:rPr>
+          <w:rFonts w:ascii="Arial" w:hAnsi="Arial" w:cs="Arial"/>
+          <w:sz w:val="20"/>
+          <w:szCs w:val="20"/>
+        </w:rPr>
+        <w:t>4</w:t>
+      </w:r>
+      <w:r>
+        <w:rPr>
+          <w:rFonts w:ascii="Arial" w:hAnsi="Arial" w:cs="Arial"/>
+          <w:sz w:val="20"/>
+          <w:szCs w:val="20"/>
+        </w:rPr>
+        <w:t xml:space="preserve">7 wrong </w:t>
+      </w:r>
+      <w:proofErr w:type="gramStart"/>
+      <w:r>
+        <w:rPr>
+          <w:rFonts w:ascii="Arial" w:hAnsi="Arial" w:cs="Arial"/>
+          <w:sz w:val="20"/>
+          <w:szCs w:val="20"/>
+        </w:rPr>
+        <w:t>plan</w:t>
+      </w:r>
+      <w:proofErr w:type="gramEnd"/>
+      <w:r>
+        <w:rPr>
+          <w:rFonts w:ascii="Arial" w:hAnsi="Arial" w:cs="Arial"/>
+          <w:sz w:val="20"/>
+          <w:szCs w:val="20"/>
+        </w:rPr>
+        <w:t xml:space="preserve"> (semantics)</w:t>
+      </w:r>
+    </w:p>
+    <w:p>
+      <w:pPr>
+        <w:rPr>
+          <w:rFonts w:ascii="Arial" w:hAnsi="Arial" w:cs="Arial"/>
+          <w:sz w:val="20"/>
+          <w:szCs w:val="20"/>
+        </w:rPr>
+      </w:pPr>
+      <w:r>
+        <w:rPr>
+          <w:rFonts w:ascii="Arial" w:hAnsi="Arial" w:cs="Arial"/>
+          <w:sz w:val="20"/>
+          <w:szCs w:val="20"/>
+        </w:rPr>
+        <w:t xml:space="preserve">pass </w:t>
+      </w:r>
+      <w:r>
+        <w:rPr>
+          <w:rFonts w:ascii="Arial" w:hAnsi="Arial" w:cs="Arial"/>
+          <w:sz w:val="20"/>
+          <w:szCs w:val="20"/>
+        </w:rPr>
+        <w:t>2</w:t>
+      </w:r>
+      <w:r>
+        <w:rPr>
+          <w:rFonts w:ascii="Arial" w:hAnsi="Arial" w:cs="Arial"/>
+          <w:sz w:val="20"/>
+          <w:szCs w:val="20"/>
+        </w:rPr>
+        <w:t>:</w:t>
+      </w:r>
+    </w:p>
+    <w:p>
+      <w:pPr>
+        <w:rPr>
+          <w:rFonts w:ascii="Arial" w:hAnsi="Arial" w:cs="Arial"/>
+          <w:sz w:val="20"/>
+          <w:szCs w:val="20"/>
+        </w:rPr>
+      </w:pPr>
+      <w:r>
+        <w:rPr>
+          <w:rFonts w:ascii="Arial" w:hAnsi="Arial" w:cs="Arial"/>
+          <w:sz w:val="20"/>
+          <w:szCs w:val="20"/>
+        </w:rPr>
+        <w:t>5</w:t>
+      </w:r>
+      <w:r>
+        <w:rPr>
+          <w:rFonts w:ascii="Arial" w:hAnsi="Arial" w:cs="Arial"/>
+          <w:sz w:val="20"/>
+          <w:szCs w:val="20"/>
+        </w:rPr>
+        <w:t xml:space="preserve"> errors (syntax), </w:t>
+      </w:r>
+      <w:r>
+        <w:rPr>
+          <w:rFonts w:ascii="Arial" w:hAnsi="Arial" w:cs="Arial"/>
+          <w:sz w:val="20"/>
+          <w:szCs w:val="20"/>
+        </w:rPr>
+        <w:t>31</w:t>
+      </w:r>
+      <w:r>
+        <w:rPr>
+          <w:rFonts w:ascii="Arial" w:hAnsi="Arial" w:cs="Arial"/>
+          <w:sz w:val="20"/>
+          <w:szCs w:val="20"/>
+        </w:rPr>
+        <w:t xml:space="preserve"> wrong </w:t>
+      </w:r>
+      <w:proofErr w:type="gramStart"/>
+      <w:r>
+        <w:rPr>
+          <w:rFonts w:ascii="Arial" w:hAnsi="Arial" w:cs="Arial"/>
+          <w:sz w:val="20"/>
+          <w:szCs w:val="20"/>
+        </w:rPr>
+        <w:t>plan</w:t>
+      </w:r>
+      <w:proofErr w:type="gramEnd"/>
+      <w:r>
+        <w:rPr>
+          <w:rFonts w:ascii="Arial" w:hAnsi="Arial" w:cs="Arial"/>
+          <w:sz w:val="20"/>
+          <w:szCs w:val="20"/>
+        </w:rPr>
+        <w:t xml:space="preserve"> (semantics)</w:t>
+      </w:r>
+    </w:p>
+    <w:p>
+      <w:pPr>
+        <w:rPr>
+          <w:rFonts w:ascii="Arial" w:hAnsi="Arial" w:cs="Arial"/>
+          <w:sz w:val="20"/>
+          <w:szCs w:val="20"/>
+        </w:rPr>
+      </w:pPr>
+      <w:r>
+        <w:rPr>
+          <w:rFonts w:ascii="Arial" w:hAnsi="Arial" w:cs="Arial"/>
+          <w:sz w:val="20"/>
+          <w:szCs w:val="20"/>
+        </w:rPr>
+        <w:t xml:space="preserve">pass </w:t>
+      </w:r>
+      <w:r>
+        <w:rPr>
+          <w:rFonts w:ascii="Arial" w:hAnsi="Arial" w:cs="Arial"/>
+          <w:sz w:val="20"/>
+          <w:szCs w:val="20"/>
+        </w:rPr>
+        <w:t>3</w:t>
+      </w:r>
+      <w:r>
+        <w:rPr>
+          <w:rFonts w:ascii="Arial" w:hAnsi="Arial" w:cs="Arial"/>
+          <w:sz w:val="20"/>
+          <w:szCs w:val="20"/>
+        </w:rPr>
+        <w:t>:</w:t>
+      </w:r>
+    </w:p>
+    <w:p>
+      <w:pPr>
+        <w:rPr>
+          <w:rFonts w:ascii="Arial" w:hAnsi="Arial" w:cs="Arial"/>
+          <w:sz w:val="20"/>
+          <w:szCs w:val="20"/>
+        </w:rPr>
+      </w:pPr>
+      <w:r>
+        <w:rPr>
+          <w:rFonts w:ascii="Arial" w:hAnsi="Arial" w:cs="Arial"/>
+          <w:sz w:val="20"/>
+          <w:szCs w:val="20"/>
+        </w:rPr>
+        <w:t>8</w:t>
+      </w:r>
+      <w:r>
+        <w:rPr>
+          <w:rFonts w:ascii="Arial" w:hAnsi="Arial" w:cs="Arial"/>
+          <w:sz w:val="20"/>
+          <w:szCs w:val="20"/>
+        </w:rPr>
+        <w:t xml:space="preserve"> errors (syntax), </w:t>
+      </w:r>
+      <w:r>
+        <w:rPr>
+          <w:rFonts w:ascii="Arial" w:hAnsi="Arial" w:cs="Arial"/>
+          <w:sz w:val="20"/>
+          <w:szCs w:val="20"/>
+        </w:rPr>
+        <w:t>25</w:t>
+      </w:r>
+      <w:r>
+        <w:rPr>
+          <w:rFonts w:ascii="Arial" w:hAnsi="Arial" w:cs="Arial"/>
+          <w:sz w:val="20"/>
+          <w:szCs w:val="20"/>
+        </w:rPr>
+        <w:t xml:space="preserve"> wrong </w:t>
+      </w:r>
+      <w:proofErr w:type="gramStart"/>
+      <w:r>
+        <w:rPr>
+          <w:rFonts w:ascii="Arial" w:hAnsi="Arial" w:cs="Arial"/>
+          <w:sz w:val="20"/>
+          <w:szCs w:val="20"/>
+        </w:rPr>
+        <w:t>plan</w:t>
+      </w:r>
+      <w:proofErr w:type="gramEnd"/>
+      <w:r>
+        <w:rPr>
+          <w:rFonts w:ascii="Arial" w:hAnsi="Arial" w:cs="Arial"/>
+          <w:sz w:val="20"/>
+          <w:szCs w:val="20"/>
+        </w:rPr>
+        <w:t xml:space="preserve"> (semantics)</w:t>
+      </w:r>
+    </w:p>
+    <w:p>
+      <w:pPr>
+        <w:rPr>
+          <w:rFonts w:ascii="Arial" w:hAnsi="Arial" w:cs="Arial"/>
+          <w:sz w:val="20"/>
+          <w:szCs w:val="20"/>
+        </w:rPr>
+      </w:pPr>
+      <w:r>
+        <w:rPr>
+          <w:rFonts w:ascii="Arial" w:hAnsi="Arial" w:cs="Arial"/>
+          <w:sz w:val="20"/>
+          <w:szCs w:val="20"/>
+        </w:rPr>
+        <w:t xml:space="preserve">pass </w:t>
+      </w:r>
+      <w:r>
+        <w:rPr>
+          <w:rFonts w:ascii="Arial" w:hAnsi="Arial" w:cs="Arial"/>
+          <w:sz w:val="20"/>
+          <w:szCs w:val="20"/>
+        </w:rPr>
+        <w:t>4</w:t>
+      </w:r>
+      <w:r>
+        <w:rPr>
+          <w:rFonts w:ascii="Arial" w:hAnsi="Arial" w:cs="Arial"/>
+          <w:sz w:val="20"/>
+          <w:szCs w:val="20"/>
+        </w:rPr>
+        <w:t>:</w:t>
+      </w:r>
+    </w:p>
+    <w:p>
+      <w:pPr>
+        <w:rPr>
+          <w:rFonts w:ascii="Arial" w:hAnsi="Arial" w:cs="Arial"/>
+          <w:sz w:val="20"/>
+          <w:szCs w:val="20"/>
+        </w:rPr>
+      </w:pPr>
+      <w:r>
+        <w:rPr>
+          <w:rFonts w:ascii="Arial" w:hAnsi="Arial" w:cs="Arial"/>
+          <w:sz w:val="20"/>
+          <w:szCs w:val="20"/>
+        </w:rPr>
+        <w:t>7</w:t>
+      </w:r>
+      <w:r>
+        <w:rPr>
+          <w:rFonts w:ascii="Arial" w:hAnsi="Arial" w:cs="Arial"/>
+          <w:sz w:val="20"/>
+          <w:szCs w:val="20"/>
+        </w:rPr>
+        <w:t xml:space="preserve"> errors (syntax), </w:t>
+      </w:r>
+      <w:r>
+        <w:rPr>
+          <w:rFonts w:ascii="Arial" w:hAnsi="Arial" w:cs="Arial"/>
+          <w:sz w:val="20"/>
+          <w:szCs w:val="20"/>
+        </w:rPr>
+        <w:t>25</w:t>
+      </w:r>
+      <w:r>
+        <w:rPr>
+          <w:rFonts w:ascii="Arial" w:hAnsi="Arial" w:cs="Arial"/>
+          <w:sz w:val="20"/>
+          <w:szCs w:val="20"/>
+        </w:rPr>
+        <w:t xml:space="preserve"> wrong </w:t>
+      </w:r>
+      <w:proofErr w:type="gramStart"/>
+      <w:r>
+        <w:rPr>
+          <w:rFonts w:ascii="Arial" w:hAnsi="Arial" w:cs="Arial"/>
+          <w:sz w:val="20"/>
+          <w:szCs w:val="20"/>
+        </w:rPr>
+        <w:t>plan</w:t>
+      </w:r>
+      <w:proofErr w:type="gramEnd"/>
+      <w:r>
+        <w:rPr>
+          <w:rFonts w:ascii="Arial" w:hAnsi="Arial" w:cs="Arial"/>
+          <w:sz w:val="20"/>
+          <w:szCs w:val="20"/>
+        </w:rPr>
+        <w:t xml:space="preserve"> (semantics)</w:t>
+      </w:r>
+    </w:p>
     <w:p/>
     <w:sectPr>
       <w:pgSz w:w="12240" w:h="15840"/>

</xml_diff>